<commit_message>
La til lenke til data i eksempelprøve fra 2020
</commit_message>
<xml_diff>
--- a/oppgaver/R-prøve vaar 2020.docx
+++ b/oppgaver/R-prøve vaar 2020.docx
@@ -1,6 +1,6 @@
 
 <file path=word/document.xml><?xml version="1.0" encoding="utf-8"?>
-<w:document xmlns:wpc="http://schemas.microsoft.com/office/word/2010/wordprocessingCanvas" xmlns:cx="http://schemas.microsoft.com/office/drawing/2014/chartex" xmlns:cx1="http://schemas.microsoft.com/office/drawing/2015/9/8/chartex" xmlns:cx2="http://schemas.microsoft.com/office/drawing/2015/10/21/chartex" xmlns:cx3="http://schemas.microsoft.com/office/drawing/2016/5/9/chartex" xmlns:cx4="http://schemas.microsoft.com/office/drawing/2016/5/10/chartex" xmlns:cx5="http://schemas.microsoft.com/office/drawing/2016/5/11/chartex" xmlns:cx6="http://schemas.microsoft.com/office/drawing/2016/5/12/chartex" xmlns:cx7="http://schemas.microsoft.com/office/drawing/2016/5/13/chartex" xmlns:cx8="http://schemas.microsoft.com/office/drawing/2016/5/14/chartex" xmlns:mc="http://schemas.openxmlformats.org/markup-compatibility/2006" xmlns:aink="http://schemas.microsoft.com/office/drawing/2016/ink" xmlns:am3d="http://schemas.microsoft.com/office/drawing/2017/model3d" xmlns:o="urn:schemas-microsoft-com:office:office" xmlns:r="http://schemas.openxmlformats.org/officeDocument/2006/relationships" xmlns:m="http://schemas.openxmlformats.org/officeDocument/2006/math" xmlns:v="urn:schemas-microsoft-com:vml" xmlns:wp14="http://schemas.microsoft.com/office/word/2010/wordprocessingDrawing" xmlns:wp="http://schemas.openxmlformats.org/drawingml/2006/wordprocessingDrawing" xmlns:w10="urn:schemas-microsoft-com:office:word" xmlns:w="http://schemas.openxmlformats.org/wordprocessingml/2006/main" xmlns:w14="http://schemas.microsoft.com/office/word/2010/wordml" xmlns:w15="http://schemas.microsoft.com/office/word/2012/wordml" xmlns:w16cex="http://schemas.microsoft.com/office/word/2018/wordml/cex" xmlns:w16cid="http://schemas.microsoft.com/office/word/2016/wordml/cid" xmlns:w16="http://schemas.microsoft.com/office/word/2018/wordml" xmlns:w16se="http://schemas.microsoft.com/office/word/2015/wordml/symex" xmlns:wpg="http://schemas.microsoft.com/office/word/2010/wordprocessingGroup" xmlns:wpi="http://schemas.microsoft.com/office/word/2010/wordprocessingInk" xmlns:wne="http://schemas.microsoft.com/office/word/2006/wordml" xmlns:wps="http://schemas.microsoft.com/office/word/2010/wordprocessingShape" mc:Ignorable="w14 w15 w16se w16cid w16 w16cex wp14">
+<w:document xmlns:wpc="http://schemas.microsoft.com/office/word/2010/wordprocessingCanvas" xmlns:cx="http://schemas.microsoft.com/office/drawing/2014/chartex" xmlns:cx1="http://schemas.microsoft.com/office/drawing/2015/9/8/chartex" xmlns:cx2="http://schemas.microsoft.com/office/drawing/2015/10/21/chartex" xmlns:cx3="http://schemas.microsoft.com/office/drawing/2016/5/9/chartex" xmlns:cx4="http://schemas.microsoft.com/office/drawing/2016/5/10/chartex" xmlns:cx5="http://schemas.microsoft.com/office/drawing/2016/5/11/chartex" xmlns:cx6="http://schemas.microsoft.com/office/drawing/2016/5/12/chartex" xmlns:cx7="http://schemas.microsoft.com/office/drawing/2016/5/13/chartex" xmlns:cx8="http://schemas.microsoft.com/office/drawing/2016/5/14/chartex" xmlns:mc="http://schemas.openxmlformats.org/markup-compatibility/2006" xmlns:aink="http://schemas.microsoft.com/office/drawing/2016/ink" xmlns:am3d="http://schemas.microsoft.com/office/drawing/2017/model3d" xmlns:o="urn:schemas-microsoft-com:office:office" xmlns:r="http://schemas.openxmlformats.org/officeDocument/2006/relationships" xmlns:m="http://schemas.openxmlformats.org/officeDocument/2006/math" xmlns:v="urn:schemas-microsoft-com:vml" xmlns:wp14="http://schemas.microsoft.com/office/word/2010/wordprocessingDrawing" xmlns:wp="http://schemas.openxmlformats.org/drawingml/2006/wordprocessingDrawing" xmlns:w10="urn:schemas-microsoft-com:office:word" xmlns:w="http://schemas.openxmlformats.org/wordprocessingml/2006/main" xmlns:w14="http://schemas.microsoft.com/office/word/2010/wordml" xmlns:w15="http://schemas.microsoft.com/office/word/2012/wordml" xmlns:w16cex="http://schemas.microsoft.com/office/word/2018/wordml/cex" xmlns:w16cid="http://schemas.microsoft.com/office/word/2016/wordml/cid" xmlns:w16="http://schemas.microsoft.com/office/word/2018/wordml" xmlns:w16sdtdh="http://schemas.microsoft.com/office/word/2020/wordml/sdtdatahash" xmlns:w16se="http://schemas.microsoft.com/office/word/2015/wordml/symex" xmlns:wpg="http://schemas.microsoft.com/office/word/2010/wordprocessingGroup" xmlns:wpi="http://schemas.microsoft.com/office/word/2010/wordprocessingInk" xmlns:wne="http://schemas.microsoft.com/office/word/2006/wordml" xmlns:wps="http://schemas.microsoft.com/office/word/2010/wordprocessingShape" mc:Ignorable="w14 w15 w16se w16cid w16 w16cex w16sdtdh wp14">
   <w:body>
     <w:p>
       <w:pPr>
@@ -39,15 +39,33 @@
           <w:color w:val="2D3B45"/>
           <w:lang w:eastAsia="en-GB"/>
         </w:rPr>
-        <w:t>Prøven gjennomføres med datasettet «Wages» som finnes</w:t>
-      </w:r>
-      <w:r>
-        <w:rPr>
-          <w:rFonts w:ascii="Helvetica Neue" w:eastAsia="Times New Roman" w:hAnsi="Helvetica Neue" w:cs="Times New Roman"/>
-          <w:color w:val="2D3B45"/>
-          <w:lang w:val="nb-NO" w:eastAsia="en-GB"/>
-        </w:rPr>
-        <w:t xml:space="preserve"> på Canvas.</w:t>
+        <w:t xml:space="preserve">Prøven gjennomføres med datasettet «Wages» som </w:t>
+      </w:r>
+      <w:r>
+        <w:rPr>
+          <w:rFonts w:ascii="Helvetica Neue" w:eastAsia="Times New Roman" w:hAnsi="Helvetica Neue" w:cs="Times New Roman"/>
+          <w:color w:val="2D3B45"/>
+          <w:lang w:eastAsia="en-GB"/>
+        </w:rPr>
+        <w:t xml:space="preserve">du kan laste ned her: </w:t>
+      </w:r>
+      <w:hyperlink r:id="rId4" w:history="1">
+        <w:r>
+          <w:rPr>
+            <w:rStyle w:val="Hyperkobling"/>
+            <w:rFonts w:ascii="Helvetica Neue" w:eastAsia="Times New Roman" w:hAnsi="Helvetica Neue" w:cs="Times New Roman"/>
+            <w:lang w:eastAsia="en-GB"/>
+          </w:rPr>
+          <w:t>https://github.com/liserodland/STV1020/blob/main/data/wages.Rdata</w:t>
+        </w:r>
+      </w:hyperlink>
+      <w:r>
+        <w:rPr>
+          <w:rFonts w:ascii="Helvetica Neue" w:eastAsia="Times New Roman" w:hAnsi="Helvetica Neue" w:cs="Times New Roman"/>
+          <w:color w:val="2D3B45"/>
+          <w:lang w:eastAsia="en-GB"/>
+        </w:rPr>
+        <w:t xml:space="preserve"> . </w:t>
       </w:r>
       <w:r>
         <w:rPr>
@@ -608,18 +626,18 @@
         <w:rPr>
           <w:rFonts w:ascii="Helvetica Neue" w:eastAsia="Times New Roman" w:hAnsi="Helvetica Neue" w:cs="Times New Roman"/>
           <w:color w:val="2D3B45"/>
-          <w:lang w:val="nb-NO" w:eastAsia="en-GB"/>
-        </w:rPr>
-      </w:pPr>
-      <w:r>
-        <w:rPr>
-          <w:rFonts w:ascii="Helvetica Neue" w:eastAsia="Times New Roman" w:hAnsi="Helvetica Neue" w:cs="Times New Roman"/>
-          <w:i/>
-          <w:iCs/>
-          <w:color w:val="2D3B45"/>
-          <w:lang w:eastAsia="en-GB"/>
-        </w:rPr>
-        <w:t>- Last inn datasettet: «wages.</w:t>
+          <w:lang w:eastAsia="en-GB"/>
+        </w:rPr>
+      </w:pPr>
+      <w:r>
+        <w:rPr>
+          <w:rFonts w:ascii="Helvetica Neue" w:eastAsia="Times New Roman" w:hAnsi="Helvetica Neue" w:cs="Times New Roman"/>
+          <w:i/>
+          <w:iCs/>
+          <w:color w:val="2D3B45"/>
+          <w:lang w:eastAsia="en-GB"/>
+        </w:rPr>
+        <w:t>- Last inn datasettet: «</w:t>
       </w:r>
       <w:proofErr w:type="spellStart"/>
       <w:r>
@@ -628,7 +646,17 @@
           <w:i/>
           <w:iCs/>
           <w:color w:val="2D3B45"/>
-          <w:lang w:val="nb-NO" w:eastAsia="en-GB"/>
+          <w:lang w:eastAsia="en-GB"/>
+        </w:rPr>
+        <w:t>wages.</w:t>
+      </w:r>
+      <w:r>
+        <w:rPr>
+          <w:rFonts w:ascii="Helvetica Neue" w:eastAsia="Times New Roman" w:hAnsi="Helvetica Neue" w:cs="Times New Roman"/>
+          <w:i/>
+          <w:iCs/>
+          <w:color w:val="2D3B45"/>
+          <w:lang w:eastAsia="en-GB"/>
         </w:rPr>
         <w:t>Rdata</w:t>
       </w:r>
@@ -649,7 +677,7 @@
           <w:i/>
           <w:iCs/>
           <w:color w:val="2D3B45"/>
-          <w:lang w:val="nb-NO" w:eastAsia="en-GB"/>
+          <w:lang w:eastAsia="en-GB"/>
         </w:rPr>
         <w:t xml:space="preserve"> på Canvas.</w:t>
       </w:r>
@@ -811,6 +839,7 @@
           <w:color w:val="2D3B45"/>
           <w:lang w:eastAsia="en-GB"/>
         </w:rPr>
+        <w:lastRenderedPageBreak/>
         <w:t>4.</w:t>
       </w:r>
     </w:p>
@@ -832,7 +861,6 @@
           <w:color w:val="2D3B45"/>
           <w:lang w:eastAsia="en-GB"/>
         </w:rPr>
-        <w:lastRenderedPageBreak/>
         <w:t>- Plott inntekt og utdanning mot hverandre i et spredningsplott/scatterplot. Gi en kort kommentar til plottet.</w:t>
       </w:r>
     </w:p>
@@ -1195,14 +1223,14 @@
 </file>
 
 <file path=word/styles.xml><?xml version="1.0" encoding="utf-8"?>
-<w:styles xmlns:mc="http://schemas.openxmlformats.org/markup-compatibility/2006" xmlns:r="http://schemas.openxmlformats.org/officeDocument/2006/relationships" xmlns:w="http://schemas.openxmlformats.org/wordprocessingml/2006/main" xmlns:w14="http://schemas.microsoft.com/office/word/2010/wordml" xmlns:w15="http://schemas.microsoft.com/office/word/2012/wordml" xmlns:w16cex="http://schemas.microsoft.com/office/word/2018/wordml/cex" xmlns:w16cid="http://schemas.microsoft.com/office/word/2016/wordml/cid" xmlns:w16="http://schemas.microsoft.com/office/word/2018/wordml" xmlns:w16se="http://schemas.microsoft.com/office/word/2015/wordml/symex" mc:Ignorable="w14 w15 w16se w16cid w16 w16cex">
+<w:styles xmlns:mc="http://schemas.openxmlformats.org/markup-compatibility/2006" xmlns:r="http://schemas.openxmlformats.org/officeDocument/2006/relationships" xmlns:w="http://schemas.openxmlformats.org/wordprocessingml/2006/main" xmlns:w14="http://schemas.microsoft.com/office/word/2010/wordml" xmlns:w15="http://schemas.microsoft.com/office/word/2012/wordml" xmlns:w16cex="http://schemas.microsoft.com/office/word/2018/wordml/cex" xmlns:w16cid="http://schemas.microsoft.com/office/word/2016/wordml/cid" xmlns:w16="http://schemas.microsoft.com/office/word/2018/wordml" xmlns:w16sdtdh="http://schemas.microsoft.com/office/word/2020/wordml/sdtdatahash" xmlns:w16se="http://schemas.microsoft.com/office/word/2015/wordml/symex" mc:Ignorable="w14 w15 w16se w16cid w16 w16cex w16sdtdh">
   <w:docDefaults>
     <w:rPrDefault>
       <w:rPr>
         <w:rFonts w:asciiTheme="minorHAnsi" w:eastAsiaTheme="minorHAnsi" w:hAnsiTheme="minorHAnsi" w:cstheme="minorBidi"/>
         <w:sz w:val="24"/>
         <w:szCs w:val="24"/>
-        <w:lang w:eastAsia="en-US" w:bidi="ar-SA"/>
+        <w:lang w:val="nb-NO" w:eastAsia="en-US" w:bidi="ar-SA"/>
       </w:rPr>
     </w:rPrDefault>
     <w:pPrDefault/>
@@ -1592,6 +1620,7 @@
   <w:style w:type="character" w:default="1" w:styleId="Standardskriftforavsnitt">
     <w:name w:val="Default Paragraph Font"/>
     <w:uiPriority w:val="1"/>
+    <w:semiHidden/>
     <w:unhideWhenUsed/>
   </w:style>
   <w:style w:type="table" w:default="1" w:styleId="Vanligtabell">
@@ -1645,7 +1674,6 @@
     <w:name w:val="Hyperlink"/>
     <w:basedOn w:val="Standardskriftforavsnitt"/>
     <w:uiPriority w:val="99"/>
-    <w:semiHidden/>
     <w:unhideWhenUsed/>
     <w:rsid w:val="004736A1"/>
     <w:rPr>
@@ -1667,6 +1695,18 @@
     <w:rPr>
       <w:i/>
       <w:iCs/>
+    </w:rPr>
+  </w:style>
+  <w:style w:type="character" w:styleId="Ulstomtale">
+    <w:name w:val="Unresolved Mention"/>
+    <w:basedOn w:val="Standardskriftforavsnitt"/>
+    <w:uiPriority w:val="99"/>
+    <w:semiHidden/>
+    <w:unhideWhenUsed/>
+    <w:rsid w:val="001B2E10"/>
+    <w:rPr>
+      <w:color w:val="605E5C"/>
+      <w:shd w:val="clear" w:color="auto" w:fill="E1DFDD"/>
     </w:rPr>
   </w:style>
 </w:styles>

</xml_diff>